<commit_message>
feat(modele): update template mail + add filesize
</commit_message>
<xml_diff>
--- a/packages/code-du-travail-data/dataset/courrier-type/docx/affichage_lutte_contre_harcelement_sexuel.docx
+++ b/packages/code-du-travail-data/dataset/courrier-type/docx/affichage_lutte_contre_harcelement_sexuel.docx
@@ -64,9 +64,6 @@
     </w:tbl>
     <w:p>
       <w:pPr>
-        <w:pBdr>
-          <w:bottom w:val="single" w:sz="4" w:space="1" w:color="00000A"/>
-        </w:pBdr>
         <w:tabs>
           <w:tab w:val="left" w:pos="225"/>
         </w:tabs>
@@ -101,10 +98,12 @@
             <w:pPr>
               <w:pStyle w:val="Titre1"/>
             </w:pPr>
+            <w:bookmarkStart w:id="0" w:name="_GoBack"/>
             <w:r>
               <w:t>LUTTE CONTRE LE HARCELEMENT SEXUEL</w:t>
             </w:r>
           </w:p>
+          <w:bookmarkEnd w:id="0"/>
           <w:p>
             <w:pPr>
               <w:shd w:val="clear" w:color="auto" w:fill="FFFFFF"/>
@@ -154,15 +153,19 @@
               <w:pStyle w:val="Titre2"/>
             </w:pPr>
             <w:r>
-              <w:t>Article L3221-</w:t>
-            </w:r>
-            <w:proofErr w:type="gramStart"/>
-            <w:r>
-              <w:t>6  du</w:t>
-            </w:r>
-            <w:proofErr w:type="gramEnd"/>
-            <w:r>
-              <w:t xml:space="preserve"> code du travail</w:t>
+              <w:t xml:space="preserve">Article </w:t>
+            </w:r>
+            <w:r>
+              <w:t>222-33</w:t>
+            </w:r>
+            <w:r>
+              <w:t> </w:t>
+            </w:r>
+            <w:r>
+              <w:t xml:space="preserve">du code </w:t>
+            </w:r>
+            <w:r>
+              <w:t>pénal</w:t>
             </w:r>
           </w:p>
           <w:p>
@@ -359,7 +362,6 @@
                 <w:szCs w:val="18"/>
               </w:rPr>
             </w:pPr>
-            <w:bookmarkStart w:id="0" w:name="_GoBack"/>
             <w:r>
               <w:rPr>
                 <w:rFonts w:ascii="Open Sans" w:hAnsi="Open Sans" w:cs="Arial"/>
@@ -555,7 +557,6 @@
               <w:t>8° Par un ascendant ou par toute autre personne ayant sur la victime une autorité de droit ou de fait.</w:t>
             </w:r>
           </w:p>
-          <w:bookmarkEnd w:id="0"/>
           <w:p>
             <w:pPr>
               <w:tabs>

</xml_diff>

<commit_message>
feat(modele): update template mail + add filesize (#2271)
* feat(modele): update template mail + add filesize

* fix(modele): update reclamation cp
</commit_message>
<xml_diff>
--- a/packages/code-du-travail-data/dataset/courrier-type/docx/affichage_lutte_contre_harcelement_sexuel.docx
+++ b/packages/code-du-travail-data/dataset/courrier-type/docx/affichage_lutte_contre_harcelement_sexuel.docx
@@ -64,9 +64,6 @@
     </w:tbl>
     <w:p>
       <w:pPr>
-        <w:pBdr>
-          <w:bottom w:val="single" w:sz="4" w:space="1" w:color="00000A"/>
-        </w:pBdr>
         <w:tabs>
           <w:tab w:val="left" w:pos="225"/>
         </w:tabs>
@@ -101,10 +98,12 @@
             <w:pPr>
               <w:pStyle w:val="Titre1"/>
             </w:pPr>
+            <w:bookmarkStart w:id="0" w:name="_GoBack"/>
             <w:r>
               <w:t>LUTTE CONTRE LE HARCELEMENT SEXUEL</w:t>
             </w:r>
           </w:p>
+          <w:bookmarkEnd w:id="0"/>
           <w:p>
             <w:pPr>
               <w:shd w:val="clear" w:color="auto" w:fill="FFFFFF"/>
@@ -154,15 +153,19 @@
               <w:pStyle w:val="Titre2"/>
             </w:pPr>
             <w:r>
-              <w:t>Article L3221-</w:t>
-            </w:r>
-            <w:proofErr w:type="gramStart"/>
-            <w:r>
-              <w:t>6  du</w:t>
-            </w:r>
-            <w:proofErr w:type="gramEnd"/>
-            <w:r>
-              <w:t xml:space="preserve"> code du travail</w:t>
+              <w:t xml:space="preserve">Article </w:t>
+            </w:r>
+            <w:r>
+              <w:t>222-33</w:t>
+            </w:r>
+            <w:r>
+              <w:t> </w:t>
+            </w:r>
+            <w:r>
+              <w:t xml:space="preserve">du code </w:t>
+            </w:r>
+            <w:r>
+              <w:t>pénal</w:t>
             </w:r>
           </w:p>
           <w:p>
@@ -359,7 +362,6 @@
                 <w:szCs w:val="18"/>
               </w:rPr>
             </w:pPr>
-            <w:bookmarkStart w:id="0" w:name="_GoBack"/>
             <w:r>
               <w:rPr>
                 <w:rFonts w:ascii="Open Sans" w:hAnsi="Open Sans" w:cs="Arial"/>
@@ -555,7 +557,6 @@
               <w:t>8° Par un ascendant ou par toute autre personne ayant sur la victime une autorité de droit ou de fait.</w:t>
             </w:r>
           </w:p>
-          <w:bookmarkEnd w:id="0"/>
           <w:p>
             <w:pPr>
               <w:tabs>

</xml_diff>